<commit_message>
fix the list style
</commit_message>
<xml_diff>
--- a/assignment_6d_database selection_git_github.docx
+++ b/assignment_6d_database selection_git_github.docx
@@ -342,178 +342,178 @@
         </w:rPr>
         <w:t>Single-user access</w:t>
       </w:r>
-    </w:p>
-    <w:p>
-      <w:pPr>
-        <w:pStyle w:val="ListParagraph"/>
-        <w:numPr>
-          <w:ilvl w:val="1"/>
-          <w:numId w:val="1"/>
-        </w:numPr>
-        <w:spacing w:line="360" w:lineRule="auto"/>
-        <w:rPr>
-          <w:rFonts w:ascii="Times New Roman" w:hAnsi="Times New Roman" w:cs="Times New Roman"/>
-          <w:sz w:val="24"/>
-          <w:szCs w:val="24"/>
-        </w:rPr>
-      </w:pPr>
-      <w:r>
-        <w:rPr>
-          <w:rFonts w:ascii="Times New Roman" w:hAnsi="Times New Roman" w:cs="Times New Roman"/>
-          <w:sz w:val="24"/>
-          <w:szCs w:val="24"/>
-        </w:rPr>
-        <w:t xml:space="preserve">Easy backup to </w:t>
-      </w:r>
-      <w:r>
-        <w:rPr>
-          <w:rFonts w:ascii="Times New Roman" w:hAnsi="Times New Roman" w:cs="Times New Roman"/>
-          <w:sz w:val="24"/>
-          <w:szCs w:val="24"/>
-        </w:rPr>
-        <w:t>USB</w:t>
-      </w:r>
-      <w:r>
-        <w:rPr>
-          <w:rFonts w:ascii="Times New Roman" w:hAnsi="Times New Roman" w:cs="Times New Roman"/>
-          <w:sz w:val="24"/>
-          <w:szCs w:val="24"/>
-        </w:rPr>
-        <w:t xml:space="preserve"> flash drive</w:t>
-      </w:r>
-    </w:p>
-    <w:p>
-      <w:pPr>
-        <w:pStyle w:val="ListParagraph"/>
-        <w:numPr>
-          <w:ilvl w:val="1"/>
-          <w:numId w:val="1"/>
-        </w:numPr>
-        <w:spacing w:line="360" w:lineRule="auto"/>
-        <w:rPr>
-          <w:rFonts w:ascii="Times New Roman" w:hAnsi="Times New Roman" w:cs="Times New Roman"/>
-          <w:sz w:val="24"/>
-          <w:szCs w:val="24"/>
-        </w:rPr>
-      </w:pPr>
-      <w:r>
-        <w:rPr>
-          <w:rFonts w:ascii="Times New Roman" w:hAnsi="Times New Roman" w:cs="Times New Roman"/>
-          <w:sz w:val="24"/>
-          <w:szCs w:val="24"/>
-        </w:rPr>
-        <w:t>Low cost</w:t>
-      </w:r>
-    </w:p>
-    <w:p>
-      <w:pPr>
-        <w:pStyle w:val="ListParagraph"/>
-        <w:numPr>
-          <w:ilvl w:val="1"/>
-          <w:numId w:val="1"/>
-        </w:numPr>
-        <w:spacing w:line="360" w:lineRule="auto"/>
-        <w:rPr>
-          <w:rFonts w:ascii="Times New Roman" w:hAnsi="Times New Roman" w:cs="Times New Roman"/>
-          <w:sz w:val="24"/>
-          <w:szCs w:val="24"/>
-        </w:rPr>
-      </w:pPr>
-      <w:r>
-        <w:rPr>
-          <w:rFonts w:ascii="Times New Roman" w:hAnsi="Times New Roman" w:cs="Times New Roman"/>
-          <w:sz w:val="24"/>
-          <w:szCs w:val="24"/>
-        </w:rPr>
-        <w:t xml:space="preserve">Can </w:t>
-      </w:r>
-      <w:r>
-        <w:rPr>
-          <w:rFonts w:ascii="Times New Roman" w:hAnsi="Times New Roman" w:cs="Times New Roman"/>
-          <w:sz w:val="24"/>
-          <w:szCs w:val="24"/>
-        </w:rPr>
-        <w:t>transfer to other databases easily later</w:t>
-      </w:r>
-    </w:p>
-    <w:p>
-      <w:pPr>
-        <w:pStyle w:val="ListParagraph"/>
-        <w:numPr>
-          <w:ilvl w:val="1"/>
-          <w:numId w:val="1"/>
-        </w:numPr>
-        <w:spacing w:line="360" w:lineRule="auto"/>
-        <w:rPr>
-          <w:rFonts w:ascii="Times New Roman" w:hAnsi="Times New Roman" w:cs="Times New Roman"/>
-          <w:sz w:val="24"/>
-          <w:szCs w:val="24"/>
-        </w:rPr>
-      </w:pPr>
-      <w:r>
-        <w:rPr>
-          <w:rFonts w:ascii="Times New Roman" w:hAnsi="Times New Roman" w:cs="Times New Roman"/>
-          <w:sz w:val="24"/>
-          <w:szCs w:val="24"/>
-        </w:rPr>
-        <w:t>Python compatible</w:t>
-      </w:r>
-    </w:p>
-    <w:p>
-      <w:pPr>
-        <w:pStyle w:val="ListParagraph"/>
-        <w:numPr>
-          <w:ilvl w:val="0"/>
-          <w:numId w:val="1"/>
-        </w:numPr>
-        <w:spacing w:line="360" w:lineRule="auto"/>
-        <w:rPr>
-          <w:rFonts w:ascii="Times New Roman" w:hAnsi="Times New Roman" w:cs="Times New Roman"/>
-          <w:sz w:val="24"/>
-          <w:szCs w:val="24"/>
-        </w:rPr>
-      </w:pPr>
-      <w:r>
-        <w:rPr>
-          <w:rFonts w:ascii="Times New Roman" w:hAnsi="Times New Roman" w:cs="Times New Roman"/>
-          <w:sz w:val="24"/>
-          <w:szCs w:val="24"/>
-        </w:rPr>
-        <w:t>Main Database</w:t>
-      </w:r>
-      <w:r>
-        <w:rPr>
-          <w:rFonts w:ascii="Times New Roman" w:hAnsi="Times New Roman" w:cs="Times New Roman"/>
-          <w:sz w:val="24"/>
-          <w:szCs w:val="24"/>
-        </w:rPr>
-        <w:t xml:space="preserve"> Analysis </w:t>
-      </w:r>
-    </w:p>
-    <w:p>
-      <w:pPr>
-        <w:pStyle w:val="ListParagraph"/>
-        <w:numPr>
-          <w:ilvl w:val="1"/>
-          <w:numId w:val="1"/>
-        </w:numPr>
-        <w:spacing w:line="360" w:lineRule="auto"/>
-        <w:rPr>
-          <w:rFonts w:ascii="Times New Roman" w:hAnsi="Times New Roman" w:cs="Times New Roman"/>
-          <w:sz w:val="24"/>
-          <w:szCs w:val="24"/>
-        </w:rPr>
-      </w:pPr>
-      <w:r>
-        <w:rPr>
-          <w:rFonts w:ascii="Times New Roman" w:hAnsi="Times New Roman" w:cs="Times New Roman"/>
-          <w:sz w:val="24"/>
-          <w:szCs w:val="24"/>
-        </w:rPr>
-        <w:t>Microsoft SQL Server (MSSQL)</w:t>
-      </w:r>
       <w:bookmarkStart w:id="0" w:name="_GoBack"/>
       <w:bookmarkEnd w:id="0"/>
+    </w:p>
+    <w:p>
+      <w:pPr>
+        <w:pStyle w:val="ListParagraph"/>
+        <w:numPr>
+          <w:ilvl w:val="1"/>
+          <w:numId w:val="1"/>
+        </w:numPr>
+        <w:spacing w:line="360" w:lineRule="auto"/>
+        <w:rPr>
+          <w:rFonts w:ascii="Times New Roman" w:hAnsi="Times New Roman" w:cs="Times New Roman"/>
+          <w:sz w:val="24"/>
+          <w:szCs w:val="24"/>
+        </w:rPr>
+      </w:pPr>
+      <w:r>
+        <w:rPr>
+          <w:rFonts w:ascii="Times New Roman" w:hAnsi="Times New Roman" w:cs="Times New Roman"/>
+          <w:sz w:val="24"/>
+          <w:szCs w:val="24"/>
+        </w:rPr>
+        <w:t xml:space="preserve">Easy backup to </w:t>
+      </w:r>
+      <w:r>
+        <w:rPr>
+          <w:rFonts w:ascii="Times New Roman" w:hAnsi="Times New Roman" w:cs="Times New Roman"/>
+          <w:sz w:val="24"/>
+          <w:szCs w:val="24"/>
+        </w:rPr>
+        <w:t>USB</w:t>
+      </w:r>
+      <w:r>
+        <w:rPr>
+          <w:rFonts w:ascii="Times New Roman" w:hAnsi="Times New Roman" w:cs="Times New Roman"/>
+          <w:sz w:val="24"/>
+          <w:szCs w:val="24"/>
+        </w:rPr>
+        <w:t xml:space="preserve"> flash drive</w:t>
+      </w:r>
+    </w:p>
+    <w:p>
+      <w:pPr>
+        <w:pStyle w:val="ListParagraph"/>
+        <w:numPr>
+          <w:ilvl w:val="1"/>
+          <w:numId w:val="1"/>
+        </w:numPr>
+        <w:spacing w:line="360" w:lineRule="auto"/>
+        <w:rPr>
+          <w:rFonts w:ascii="Times New Roman" w:hAnsi="Times New Roman" w:cs="Times New Roman"/>
+          <w:sz w:val="24"/>
+          <w:szCs w:val="24"/>
+        </w:rPr>
+      </w:pPr>
+      <w:r>
+        <w:rPr>
+          <w:rFonts w:ascii="Times New Roman" w:hAnsi="Times New Roman" w:cs="Times New Roman"/>
+          <w:sz w:val="24"/>
+          <w:szCs w:val="24"/>
+        </w:rPr>
+        <w:t>Low cost</w:t>
+      </w:r>
+    </w:p>
+    <w:p>
+      <w:pPr>
+        <w:pStyle w:val="ListParagraph"/>
+        <w:numPr>
+          <w:ilvl w:val="1"/>
+          <w:numId w:val="1"/>
+        </w:numPr>
+        <w:spacing w:line="360" w:lineRule="auto"/>
+        <w:rPr>
+          <w:rFonts w:ascii="Times New Roman" w:hAnsi="Times New Roman" w:cs="Times New Roman"/>
+          <w:sz w:val="24"/>
+          <w:szCs w:val="24"/>
+        </w:rPr>
+      </w:pPr>
+      <w:r>
+        <w:rPr>
+          <w:rFonts w:ascii="Times New Roman" w:hAnsi="Times New Roman" w:cs="Times New Roman"/>
+          <w:sz w:val="24"/>
+          <w:szCs w:val="24"/>
+        </w:rPr>
+        <w:t xml:space="preserve">Can </w:t>
+      </w:r>
+      <w:r>
+        <w:rPr>
+          <w:rFonts w:ascii="Times New Roman" w:hAnsi="Times New Roman" w:cs="Times New Roman"/>
+          <w:sz w:val="24"/>
+          <w:szCs w:val="24"/>
+        </w:rPr>
+        <w:t>transfer to other databases easily later</w:t>
+      </w:r>
+    </w:p>
+    <w:p>
+      <w:pPr>
+        <w:pStyle w:val="ListParagraph"/>
+        <w:numPr>
+          <w:ilvl w:val="1"/>
+          <w:numId w:val="1"/>
+        </w:numPr>
+        <w:spacing w:line="360" w:lineRule="auto"/>
+        <w:rPr>
+          <w:rFonts w:ascii="Times New Roman" w:hAnsi="Times New Roman" w:cs="Times New Roman"/>
+          <w:sz w:val="24"/>
+          <w:szCs w:val="24"/>
+        </w:rPr>
+      </w:pPr>
+      <w:r>
+        <w:rPr>
+          <w:rFonts w:ascii="Times New Roman" w:hAnsi="Times New Roman" w:cs="Times New Roman"/>
+          <w:sz w:val="24"/>
+          <w:szCs w:val="24"/>
+        </w:rPr>
+        <w:t>Python compatible</w:t>
+      </w:r>
+    </w:p>
+    <w:p>
+      <w:pPr>
+        <w:pStyle w:val="ListParagraph"/>
+        <w:numPr>
+          <w:ilvl w:val="0"/>
+          <w:numId w:val="1"/>
+        </w:numPr>
+        <w:spacing w:line="360" w:lineRule="auto"/>
+        <w:rPr>
+          <w:rFonts w:ascii="Times New Roman" w:hAnsi="Times New Roman" w:cs="Times New Roman"/>
+          <w:sz w:val="24"/>
+          <w:szCs w:val="24"/>
+        </w:rPr>
+      </w:pPr>
+      <w:r>
+        <w:rPr>
+          <w:rFonts w:ascii="Times New Roman" w:hAnsi="Times New Roman" w:cs="Times New Roman"/>
+          <w:sz w:val="24"/>
+          <w:szCs w:val="24"/>
+        </w:rPr>
+        <w:t>Main Database</w:t>
+      </w:r>
+      <w:r>
+        <w:rPr>
+          <w:rFonts w:ascii="Times New Roman" w:hAnsi="Times New Roman" w:cs="Times New Roman"/>
+          <w:sz w:val="24"/>
+          <w:szCs w:val="24"/>
+        </w:rPr>
+        <w:t xml:space="preserve"> Analysis </w:t>
+      </w:r>
+    </w:p>
+    <w:p>
+      <w:pPr>
+        <w:pStyle w:val="ListParagraph"/>
+        <w:numPr>
+          <w:ilvl w:val="1"/>
+          <w:numId w:val="1"/>
+        </w:numPr>
+        <w:spacing w:line="360" w:lineRule="auto"/>
+        <w:rPr>
+          <w:rFonts w:ascii="Times New Roman" w:hAnsi="Times New Roman" w:cs="Times New Roman"/>
+          <w:sz w:val="24"/>
+          <w:szCs w:val="24"/>
+        </w:rPr>
+      </w:pPr>
+      <w:r>
+        <w:rPr>
+          <w:rFonts w:ascii="Times New Roman" w:hAnsi="Times New Roman" w:cs="Times New Roman"/>
+          <w:sz w:val="24"/>
+          <w:szCs w:val="24"/>
+        </w:rPr>
+        <w:t>Microsoft SQL Server (MSSQL)</w:t>
+      </w:r>
     </w:p>
     <w:p>
       <w:pPr>
@@ -770,7 +770,7 @@
   <w:abstractNum w:abstractNumId="0" w15:restartNumberingAfterBreak="0">
     <w:nsid w:val="28992B2B"/>
     <w:multiLevelType w:val="hybridMultilevel"/>
-    <w:tmpl w:val="E74E3B96"/>
+    <w:tmpl w:val="55B8C4D0"/>
     <w:lvl w:ilvl="0" w:tplc="0409000F">
       <w:start w:val="1"/>
       <w:numFmt w:val="decimal"/>

</xml_diff>

<commit_message>
add info link for each database
</commit_message>
<xml_diff>
--- a/assignment_6d_database selection_git_github.docx
+++ b/assignment_6d_database selection_git_github.docx
@@ -61,7 +61,7 @@
         <w:pStyle w:val="ListParagraph"/>
         <w:spacing w:line="360" w:lineRule="auto"/>
         <w:rPr>
-          <w:rFonts w:ascii="Times New Roman" w:hAnsi="Times New Roman" w:cs="Times New Roman" w:hint="eastAsia"/>
+          <w:rFonts w:ascii="Times New Roman" w:hAnsi="Times New Roman" w:cs="Times New Roman"/>
           <w:sz w:val="24"/>
           <w:szCs w:val="24"/>
         </w:rPr>
@@ -161,6 +161,30 @@
         </w:rPr>
         <w:t>equirements for the project</w:t>
       </w:r>
+      <w:r>
+        <w:rPr>
+          <w:rFonts w:ascii="Times New Roman" w:hAnsi="Times New Roman" w:cs="Times New Roman"/>
+          <w:sz w:val="24"/>
+          <w:szCs w:val="24"/>
+        </w:rPr>
+        <w:t xml:space="preserve"> (</w:t>
+      </w:r>
+      <w:r>
+        <w:rPr>
+          <w:rFonts w:ascii="Times New Roman" w:hAnsi="Times New Roman" w:cs="Times New Roman"/>
+          <w:sz w:val="24"/>
+          <w:szCs w:val="24"/>
+        </w:rPr>
+        <w:t>Criterion1</w:t>
+      </w:r>
+      <w:r>
+        <w:rPr>
+          <w:rFonts w:ascii="Times New Roman" w:hAnsi="Times New Roman" w:cs="Times New Roman"/>
+          <w:sz w:val="24"/>
+          <w:szCs w:val="24"/>
+        </w:rPr>
+        <w:t>)</w:t>
+      </w:r>
     </w:p>
     <w:p>
       <w:pPr>
@@ -759,6 +783,29 @@
     <w:p>
       <w:pPr>
         <w:pStyle w:val="ListParagraph"/>
+        <w:spacing w:line="360" w:lineRule="auto"/>
+        <w:ind w:left="1440"/>
+        <w:rPr>
+          <w:rFonts w:ascii="Times New Roman" w:hAnsi="Times New Roman" w:cs="Times New Roman"/>
+          <w:sz w:val="24"/>
+          <w:szCs w:val="24"/>
+        </w:rPr>
+      </w:pPr>
+      <w:hyperlink r:id="rId6" w:history="1">
+        <w:r>
+          <w:rPr>
+            <w:rStyle w:val="Hyperlink"/>
+            <w:rFonts w:ascii="Times New Roman" w:hAnsi="Times New Roman" w:cs="Times New Roman"/>
+            <w:sz w:val="24"/>
+            <w:szCs w:val="24"/>
+          </w:rPr>
+          <w:t>https://sqlite.org/whentouse.html</w:t>
+        </w:r>
+      </w:hyperlink>
+    </w:p>
+    <w:p>
+      <w:pPr>
+        <w:pStyle w:val="ListParagraph"/>
         <w:numPr>
           <w:ilvl w:val="1"/>
           <w:numId w:val="1"/>
@@ -818,6 +865,29 @@
     <w:p>
       <w:pPr>
         <w:pStyle w:val="ListParagraph"/>
+        <w:spacing w:line="360" w:lineRule="auto"/>
+        <w:ind w:left="1440"/>
+        <w:rPr>
+          <w:rFonts w:ascii="Times New Roman" w:hAnsi="Times New Roman" w:cs="Times New Roman"/>
+          <w:sz w:val="24"/>
+          <w:szCs w:val="24"/>
+        </w:rPr>
+      </w:pPr>
+      <w:hyperlink r:id="rId7" w:history="1">
+        <w:r>
+          <w:rPr>
+            <w:rStyle w:val="Hyperlink"/>
+            <w:rFonts w:ascii="Times New Roman" w:hAnsi="Times New Roman" w:cs="Times New Roman"/>
+            <w:sz w:val="24"/>
+            <w:szCs w:val="24"/>
+          </w:rPr>
+          <w:t>https://mariadb.org/</w:t>
+        </w:r>
+      </w:hyperlink>
+    </w:p>
+    <w:p>
+      <w:pPr>
+        <w:pStyle w:val="ListParagraph"/>
         <w:numPr>
           <w:ilvl w:val="1"/>
           <w:numId w:val="1"/>
@@ -855,7 +925,16 @@
           <w:sz w:val="24"/>
           <w:szCs w:val="24"/>
         </w:rPr>
-        <w:t>As an open source object-relational database management system, PostgreSQL has many advantages, including open source and scalability, ACID compatibility and strong security, compatibility and support, as well as scalability and performance.</w:t>
+        <w:t xml:space="preserve">As an open source object-relational database management system, PostgreSQL has many advantages, including open source and scalability, ACID compatibility and strong security, compatibility and support, as well as scalability and </w:t>
+      </w:r>
+      <w:r>
+        <w:rPr>
+          <w:rFonts w:ascii="Times New Roman" w:hAnsi="Times New Roman" w:cs="Times New Roman"/>
+          <w:sz w:val="24"/>
+          <w:szCs w:val="24"/>
+        </w:rPr>
+        <w:lastRenderedPageBreak/>
+        <w:t>performance.</w:t>
       </w:r>
       <w:r>
         <w:rPr>
@@ -871,17 +950,54 @@
           <w:sz w:val="24"/>
           <w:szCs w:val="24"/>
         </w:rPr>
-        <w:t xml:space="preserve">However, it also has some disadvantages, such as complexity and performance issues, adoption and resource constraints, database structure and </w:t>
-      </w:r>
-      <w:r>
-        <w:rPr>
-          <w:rFonts w:ascii="Times New Roman" w:hAnsi="Times New Roman" w:cs="Times New Roman"/>
-          <w:sz w:val="24"/>
-          <w:szCs w:val="24"/>
-        </w:rPr>
-        <w:lastRenderedPageBreak/>
-        <w:t>maintenance challenges, and the potential need for specialized hardware or software.</w:t>
-      </w:r>
+        <w:t>However, it also has some disadvantages, such as complexity and performance issues, adoption and resource constraints, database structure and maintenance challenges, and the potential need for specialized hardware or software.</w:t>
+      </w:r>
+    </w:p>
+    <w:p>
+      <w:pPr>
+        <w:pStyle w:val="ListParagraph"/>
+        <w:spacing w:line="360" w:lineRule="auto"/>
+        <w:ind w:left="1440"/>
+        <w:rPr>
+          <w:rFonts w:ascii="Times New Roman" w:hAnsi="Times New Roman" w:cs="Times New Roman"/>
+          <w:sz w:val="24"/>
+          <w:szCs w:val="24"/>
+        </w:rPr>
+      </w:pPr>
+      <w:hyperlink r:id="rId8" w:history="1">
+        <w:r>
+          <w:rPr>
+            <w:rStyle w:val="Hyperlink"/>
+            <w:rFonts w:ascii="Times New Roman" w:hAnsi="Times New Roman" w:cs="Times New Roman"/>
+            <w:sz w:val="24"/>
+            <w:szCs w:val="24"/>
+          </w:rPr>
+          <w:t>https://www.postgresql.org/</w:t>
+        </w:r>
+      </w:hyperlink>
+    </w:p>
+    <w:p>
+      <w:pPr>
+        <w:pStyle w:val="ListParagraph"/>
+        <w:spacing w:line="360" w:lineRule="auto"/>
+        <w:ind w:left="1440"/>
+        <w:rPr>
+          <w:rFonts w:ascii="Times New Roman" w:hAnsi="Times New Roman" w:cs="Times New Roman"/>
+          <w:sz w:val="24"/>
+          <w:szCs w:val="24"/>
+        </w:rPr>
+      </w:pPr>
+      <w:hyperlink r:id="rId9" w:history="1">
+        <w:r>
+          <w:rPr>
+            <w:rStyle w:val="Hyperlink"/>
+            <w:rFonts w:ascii="Times New Roman" w:hAnsi="Times New Roman" w:cs="Times New Roman"/>
+            <w:sz w:val="24"/>
+            <w:szCs w:val="24"/>
+          </w:rPr>
+          <w:t>https://www.postgresql.org/about/</w:t>
+        </w:r>
+      </w:hyperlink>
     </w:p>
     <w:p>
       <w:pPr>
@@ -1048,6 +1164,31 @@
         </w:rPr>
         <w:t>To sum up, LibreOffice Base is a free and open source database management tool suitable for different operating systems, but it may have some limitations compared with commercial office suites in some aspects.</w:t>
       </w:r>
+    </w:p>
+    <w:p>
+      <w:pPr>
+        <w:pStyle w:val="ListParagraph"/>
+        <w:spacing w:line="360" w:lineRule="auto"/>
+        <w:ind w:left="1440"/>
+        <w:rPr>
+          <w:rFonts w:ascii="Times New Roman" w:hAnsi="Times New Roman" w:cs="Times New Roman"/>
+          <w:sz w:val="24"/>
+          <w:szCs w:val="24"/>
+        </w:rPr>
+      </w:pPr>
+      <w:hyperlink r:id="rId10" w:history="1">
+        <w:r>
+          <w:rPr>
+            <w:rStyle w:val="Hyperlink"/>
+            <w:rFonts w:ascii="Times New Roman" w:hAnsi="Times New Roman" w:cs="Times New Roman"/>
+            <w:sz w:val="24"/>
+            <w:szCs w:val="24"/>
+          </w:rPr>
+          <w:t>https://www.libreoffice.org/</w:t>
+        </w:r>
+      </w:hyperlink>
+      <w:bookmarkStart w:id="0" w:name="_GoBack"/>
+      <w:bookmarkEnd w:id="0"/>
     </w:p>
     <w:p>
       <w:pPr>
@@ -1202,6 +1343,7 @@
                 <w:sz w:val="24"/>
                 <w:szCs w:val="24"/>
               </w:rPr>
+              <w:lastRenderedPageBreak/>
               <w:t>Features</w:t>
             </w:r>
           </w:p>
@@ -1329,8 +1471,6 @@
               </w:rPr>
               <w:t>PostgreSQL</w:t>
             </w:r>
-            <w:bookmarkStart w:id="0" w:name="_GoBack"/>
-            <w:bookmarkEnd w:id="0"/>
           </w:p>
         </w:tc>
         <w:tc>
@@ -3089,6 +3229,29 @@
       </w:tcPr>
     </w:tblStylePr>
   </w:style>
+  <w:style w:type="character" w:styleId="Hyperlink">
+    <w:name w:val="Hyperlink"/>
+    <w:basedOn w:val="DefaultParagraphFont"/>
+    <w:uiPriority w:val="99"/>
+    <w:unhideWhenUsed/>
+    <w:rsid w:val="002A5386"/>
+    <w:rPr>
+      <w:color w:val="0563C1" w:themeColor="hyperlink"/>
+      <w:u w:val="single"/>
+    </w:rPr>
+  </w:style>
+  <w:style w:type="character" w:styleId="UnresolvedMention">
+    <w:name w:val="Unresolved Mention"/>
+    <w:basedOn w:val="DefaultParagraphFont"/>
+    <w:uiPriority w:val="99"/>
+    <w:semiHidden/>
+    <w:unhideWhenUsed/>
+    <w:rsid w:val="002A5386"/>
+    <w:rPr>
+      <w:color w:val="605E5C"/>
+      <w:shd w:val="clear" w:color="auto" w:fill="E1DFDD"/>
+    </w:rPr>
+  </w:style>
 </w:styles>
 </file>
 
@@ -3392,7 +3555,7 @@
 </file>
 
 <file path=customXml/itemProps1.xml><?xml version="1.0" encoding="utf-8"?>
-<ds:datastoreItem xmlns:ds="http://schemas.openxmlformats.org/officeDocument/2006/customXml" ds:itemID="{0248F509-8AC9-4AFA-A2C0-4FFDCEF5DE20}">
+<ds:datastoreItem xmlns:ds="http://schemas.openxmlformats.org/officeDocument/2006/customXml" ds:itemID="{5019C79C-CFB0-4504-8B24-2D84194D5C32}">
   <ds:schemaRefs>
     <ds:schemaRef ds:uri="http://schemas.openxmlformats.org/officeDocument/2006/bibliography"/>
   </ds:schemaRefs>

</xml_diff>

<commit_message>
set the comparing table style
</commit_message>
<xml_diff>
--- a/assignment_6d_database selection_git_github.docx
+++ b/assignment_6d_database selection_git_github.docx
@@ -612,39 +612,39 @@
           <w:sz w:val="24"/>
           <w:szCs w:val="24"/>
         </w:rPr>
-        <w:t>Microsoft SQL Server has many advantages and disadvantages. Its advantages include high-speed query processing, ease of use, portability, data integrity, security, and a standardized language for interacting with databases.</w:t>
-      </w:r>
-      <w:r>
-        <w:rPr>
-          <w:rFonts w:ascii="Times New Roman" w:hAnsi="Times New Roman" w:cs="Times New Roman"/>
-          <w:sz w:val="24"/>
-          <w:szCs w:val="24"/>
-        </w:rPr>
-        <w:t xml:space="preserve"> </w:t>
-      </w:r>
-      <w:r>
-        <w:rPr>
-          <w:rFonts w:ascii="Times New Roman" w:hAnsi="Times New Roman" w:cs="Times New Roman"/>
-          <w:sz w:val="24"/>
-          <w:szCs w:val="24"/>
-        </w:rPr>
-        <w:t>However, it also has some disadvantages, such as expensive pricing, complexity of optimizing and maintaining complex queries and database designs, lack of real-time processing, limited scalability, and potential vendor lock-in.</w:t>
-      </w:r>
-      <w:r>
-        <w:rPr>
-          <w:rFonts w:ascii="Times New Roman" w:hAnsi="Times New Roman" w:cs="Times New Roman"/>
-          <w:sz w:val="24"/>
-          <w:szCs w:val="24"/>
-        </w:rPr>
-        <w:t xml:space="preserve"> </w:t>
-      </w:r>
-      <w:r>
-        <w:rPr>
-          <w:rFonts w:ascii="Times New Roman" w:hAnsi="Times New Roman" w:cs="Times New Roman"/>
-          <w:sz w:val="24"/>
-          <w:szCs w:val="24"/>
-        </w:rPr>
-        <w:t>Additionally, the Express version of SQL Server has some limitations in terms of database size, CPU usage, RAM usage, and lack of SQL Agent.</w:t>
+        <w:t>Microsoft SQL</w:t>
+      </w:r>
+      <w:r>
+        <w:rPr>
+          <w:rFonts w:ascii="Times New Roman" w:hAnsi="Times New Roman" w:cs="Times New Roman"/>
+          <w:sz w:val="24"/>
+          <w:szCs w:val="24"/>
+        </w:rPr>
+        <w:t xml:space="preserve"> is a robust, enterprise grade database, it designed for very high performance and scalable data management. It supports multiply users and workloads, it can integrate seamlessly with another Microsoft ecosystem software</w:t>
+      </w:r>
+      <w:r>
+        <w:rPr>
+          <w:rFonts w:ascii="Times New Roman" w:hAnsi="Times New Roman" w:cs="Times New Roman"/>
+          <w:sz w:val="24"/>
+          <w:szCs w:val="24"/>
+        </w:rPr>
+        <w:t>.</w:t>
+      </w:r>
+      <w:r>
+        <w:rPr>
+          <w:rFonts w:ascii="Times New Roman" w:hAnsi="Times New Roman" w:cs="Times New Roman"/>
+          <w:sz w:val="24"/>
+          <w:szCs w:val="24"/>
+        </w:rPr>
+        <w:t xml:space="preserve"> Offering advanced security</w:t>
+      </w:r>
+      <w:r>
+        <w:rPr>
+          <w:rFonts w:ascii="Times New Roman" w:hAnsi="Times New Roman" w:cs="Times New Roman"/>
+          <w:sz w:val="24"/>
+          <w:szCs w:val="24"/>
+        </w:rPr>
+        <w:t xml:space="preserve">. However, it’s very expensive and license limitations. What’s more, it difficult to study for beginner, for small group it’s hard to study and complexity to setting. It runs primarily on the Windows platform, so not good for cross-platform, or difficult to deploy in non-Windows environments. </w:t>
       </w:r>
     </w:p>
     <w:p>
@@ -687,7 +687,39 @@
           <w:sz w:val="24"/>
           <w:szCs w:val="24"/>
         </w:rPr>
-        <w:t xml:space="preserve">Oracle Database offers many advantages, including high performance, portability, backup and recovery capabilities, support for multiple databases, and strong </w:t>
+        <w:t xml:space="preserve">Installation and configuration </w:t>
+      </w:r>
+      <w:r>
+        <w:rPr>
+          <w:rFonts w:ascii="Times New Roman" w:hAnsi="Times New Roman" w:cs="Times New Roman"/>
+          <w:sz w:val="24"/>
+          <w:szCs w:val="24"/>
+        </w:rPr>
+        <w:t>are</w:t>
+      </w:r>
+      <w:r>
+        <w:rPr>
+          <w:rFonts w:ascii="Times New Roman" w:hAnsi="Times New Roman" w:cs="Times New Roman"/>
+          <w:sz w:val="24"/>
+          <w:szCs w:val="24"/>
+        </w:rPr>
+        <w:t xml:space="preserve"> a complex that may need require more time and effort. No special hardware and software required, it can </w:t>
+      </w:r>
+      <w:r>
+        <w:rPr>
+          <w:rFonts w:ascii="Times New Roman" w:hAnsi="Times New Roman" w:cs="Times New Roman"/>
+          <w:sz w:val="24"/>
+          <w:szCs w:val="24"/>
+        </w:rPr>
+        <w:t>run</w:t>
+      </w:r>
+      <w:r>
+        <w:rPr>
+          <w:rFonts w:ascii="Times New Roman" w:hAnsi="Times New Roman" w:cs="Times New Roman"/>
+          <w:sz w:val="24"/>
+          <w:szCs w:val="24"/>
+        </w:rPr>
+        <w:t xml:space="preserve"> on different system </w:t>
       </w:r>
       <w:r>
         <w:rPr>
@@ -696,40 +728,17 @@
           <w:szCs w:val="24"/>
         </w:rPr>
         <w:lastRenderedPageBreak/>
-        <w:t>security features.</w:t>
-      </w:r>
-      <w:r>
-        <w:rPr>
-          <w:rFonts w:ascii="Times New Roman" w:hAnsi="Times New Roman" w:cs="Times New Roman"/>
-          <w:sz w:val="24"/>
-          <w:szCs w:val="24"/>
-        </w:rPr>
-        <w:t xml:space="preserve"> </w:t>
-      </w:r>
-      <w:r>
-        <w:rPr>
-          <w:rFonts w:ascii="Times New Roman" w:hAnsi="Times New Roman" w:cs="Times New Roman"/>
-          <w:sz w:val="24"/>
-          <w:szCs w:val="24"/>
-        </w:rPr>
-        <w:t>It is highly scalable and provides extensive support for data consistency, concurrency, and data access control.</w:t>
-      </w:r>
-      <w:r>
-        <w:rPr>
-          <w:rFonts w:ascii="Times New Roman" w:hAnsi="Times New Roman" w:cs="Times New Roman"/>
-          <w:sz w:val="24"/>
-          <w:szCs w:val="24"/>
-        </w:rPr>
-        <w:t xml:space="preserve"> </w:t>
-      </w:r>
-      <w:r>
-        <w:rPr>
-          <w:rFonts w:ascii="Times New Roman" w:hAnsi="Times New Roman" w:cs="Times New Roman"/>
-          <w:sz w:val="24"/>
-          <w:szCs w:val="24"/>
-        </w:rPr>
-        <w:t>However, Oracle Database is characterized by complexity, high cost, installation and maintenance</w:t>
-      </w:r>
+        <w:t xml:space="preserve">platform. </w:t>
+      </w:r>
+      <w:r>
+        <w:rPr>
+          <w:rFonts w:ascii="Times New Roman" w:hAnsi="Times New Roman" w:cs="Times New Roman"/>
+          <w:sz w:val="24"/>
+          <w:szCs w:val="24"/>
+        </w:rPr>
+        <w:t>Oracle database support a wide range of platforms to meet the cross-platform needs. It can run in local mode without network connection, and it supports single-user mode too. What’s more, it supports data backup to external storage devices, including USB flash drives. The commercial licenses are expensive for individual users and small projects</w:t>
+      </w:r>
+      <w:proofErr w:type="gramStart"/>
       <w:r>
         <w:rPr>
           <w:rFonts w:ascii="Times New Roman" w:hAnsi="Times New Roman" w:cs="Times New Roman"/>
@@ -738,14 +747,35 @@
         </w:rPr>
         <w:t xml:space="preserve">. </w:t>
       </w:r>
-      <w:r>
-        <w:rPr>
-          <w:rFonts w:ascii="Times New Roman" w:hAnsi="Times New Roman" w:cs="Times New Roman"/>
-          <w:sz w:val="24"/>
-          <w:szCs w:val="24"/>
-        </w:rPr>
-        <w:t>Oracle products have high pricing and complex licensing processes. In addition, Oracle Database may not be suitable for small and medium-sized enterprises that require small and medium-sized databases.</w:t>
-      </w:r>
+      <w:proofErr w:type="gramEnd"/>
+      <w:r>
+        <w:rPr>
+          <w:rFonts w:ascii="Times New Roman" w:hAnsi="Times New Roman" w:cs="Times New Roman"/>
+          <w:sz w:val="24"/>
+          <w:szCs w:val="24"/>
+        </w:rPr>
+        <w:t xml:space="preserve">And Oracle provides data export tools to help people migrate data to </w:t>
+      </w:r>
+      <w:proofErr w:type="gramStart"/>
+      <w:r>
+        <w:rPr>
+          <w:rFonts w:ascii="Times New Roman" w:hAnsi="Times New Roman" w:cs="Times New Roman"/>
+          <w:sz w:val="24"/>
+          <w:szCs w:val="24"/>
+        </w:rPr>
+        <w:t>other</w:t>
+      </w:r>
+      <w:proofErr w:type="gramEnd"/>
+      <w:r>
+        <w:rPr>
+          <w:rFonts w:ascii="Times New Roman" w:hAnsi="Times New Roman" w:cs="Times New Roman"/>
+          <w:sz w:val="24"/>
+          <w:szCs w:val="24"/>
+        </w:rPr>
+        <w:t xml:space="preserve"> database system. Lastly, Oracle supports python language, so can deploy database using python.</w:t>
+      </w:r>
+      <w:bookmarkStart w:id="0" w:name="_GoBack"/>
+      <w:bookmarkEnd w:id="0"/>
     </w:p>
     <w:p>
       <w:pPr>
@@ -803,7 +833,55 @@
           <w:sz w:val="24"/>
           <w:szCs w:val="24"/>
         </w:rPr>
-        <w:t>SQLite has several advantages, including free and open source, lightweight, high-performance, no installation required, reliable, portable, easy to access and cost-effective.</w:t>
+        <w:t>SQLite</w:t>
+      </w:r>
+      <w:r>
+        <w:rPr>
+          <w:rFonts w:ascii="Times New Roman" w:hAnsi="Times New Roman" w:cs="Times New Roman"/>
+          <w:sz w:val="24"/>
+          <w:szCs w:val="24"/>
+        </w:rPr>
+        <w:t xml:space="preserve"> is a powerful,</w:t>
+      </w:r>
+      <w:r>
+        <w:rPr>
+          <w:rFonts w:ascii="Times New Roman" w:hAnsi="Times New Roman" w:cs="Times New Roman"/>
+          <w:sz w:val="24"/>
+          <w:szCs w:val="24"/>
+        </w:rPr>
+        <w:t xml:space="preserve"> open source</w:t>
+      </w:r>
+      <w:r>
+        <w:rPr>
+          <w:rFonts w:ascii="Times New Roman" w:hAnsi="Times New Roman" w:cs="Times New Roman"/>
+          <w:sz w:val="24"/>
+          <w:szCs w:val="24"/>
+        </w:rPr>
+        <w:t xml:space="preserve"> database, it’s good for single user</w:t>
+      </w:r>
+      <w:r>
+        <w:rPr>
+          <w:rFonts w:ascii="Times New Roman" w:hAnsi="Times New Roman" w:cs="Times New Roman"/>
+          <w:sz w:val="24"/>
+          <w:szCs w:val="24"/>
+        </w:rPr>
+        <w:t xml:space="preserve"> non-concurrent access</w:t>
+      </w:r>
+      <w:r>
+        <w:rPr>
+          <w:rFonts w:ascii="Times New Roman" w:hAnsi="Times New Roman" w:cs="Times New Roman"/>
+          <w:sz w:val="24"/>
+          <w:szCs w:val="24"/>
+        </w:rPr>
+        <w:t>, and</w:t>
+      </w:r>
+      <w:r>
+        <w:rPr>
+          <w:rFonts w:ascii="Times New Roman" w:hAnsi="Times New Roman" w:cs="Times New Roman"/>
+          <w:sz w:val="24"/>
+          <w:szCs w:val="24"/>
+        </w:rPr>
+        <w:t xml:space="preserve"> it’s works on local hard drive, so it’s not over the network.</w:t>
       </w:r>
       <w:r>
         <w:rPr>
@@ -819,23 +897,63 @@
           <w:sz w:val="24"/>
           <w:szCs w:val="24"/>
         </w:rPr>
-        <w:t>However, SQLite also has some limitations, such as primitive syntax and format, insufficient support for certain features, and limited scalability compared to other databases such as PostgreSQL.</w:t>
-      </w:r>
-      <w:r>
-        <w:rPr>
-          <w:rFonts w:ascii="Times New Roman" w:hAnsi="Times New Roman" w:cs="Times New Roman"/>
-          <w:sz w:val="24"/>
-          <w:szCs w:val="24"/>
-        </w:rPr>
-        <w:t xml:space="preserve"> </w:t>
-      </w:r>
-      <w:r>
-        <w:rPr>
-          <w:rFonts w:ascii="Times New Roman" w:hAnsi="Times New Roman" w:cs="Times New Roman"/>
-          <w:sz w:val="24"/>
-          <w:szCs w:val="24"/>
-        </w:rPr>
-        <w:t>Despite these limitations, SQLite remains a popular choice for small projects and applications that require a simple, stand-alone database engine.</w:t>
+        <w:t>I</w:t>
+      </w:r>
+      <w:r>
+        <w:rPr>
+          <w:rFonts w:ascii="Times New Roman" w:hAnsi="Times New Roman" w:cs="Times New Roman"/>
+          <w:sz w:val="24"/>
+          <w:szCs w:val="24"/>
+        </w:rPr>
+        <w:t xml:space="preserve">t’s </w:t>
+      </w:r>
+      <w:r>
+        <w:rPr>
+          <w:rFonts w:ascii="Times New Roman" w:hAnsi="Times New Roman" w:cs="Times New Roman"/>
+          <w:sz w:val="24"/>
+          <w:szCs w:val="24"/>
+        </w:rPr>
+        <w:t xml:space="preserve">very </w:t>
+      </w:r>
+      <w:r>
+        <w:rPr>
+          <w:rFonts w:ascii="Times New Roman" w:hAnsi="Times New Roman" w:cs="Times New Roman"/>
+          <w:sz w:val="24"/>
+          <w:szCs w:val="24"/>
+        </w:rPr>
+        <w:t xml:space="preserve">lightweight but </w:t>
+      </w:r>
+      <w:r>
+        <w:rPr>
+          <w:rFonts w:ascii="Times New Roman" w:hAnsi="Times New Roman" w:cs="Times New Roman"/>
+          <w:sz w:val="24"/>
+          <w:szCs w:val="24"/>
+        </w:rPr>
+        <w:t>high-performance</w:t>
+      </w:r>
+      <w:r>
+        <w:rPr>
+          <w:rFonts w:ascii="Times New Roman" w:hAnsi="Times New Roman" w:cs="Times New Roman"/>
+          <w:sz w:val="24"/>
+          <w:szCs w:val="24"/>
+        </w:rPr>
+        <w:t>, cross-platform can work on Linux, Windows, Mac, Android, and Window Mobile. N</w:t>
+      </w:r>
+      <w:r>
+        <w:rPr>
+          <w:rFonts w:ascii="Times New Roman" w:hAnsi="Times New Roman" w:cs="Times New Roman"/>
+          <w:sz w:val="24"/>
+          <w:szCs w:val="24"/>
+        </w:rPr>
+        <w:t>o installation required, reliable, portable, easy to access and cost-effective</w:t>
+      </w:r>
+      <w:r>
+        <w:rPr>
+          <w:rFonts w:ascii="Times New Roman" w:hAnsi="Times New Roman" w:cs="Times New Roman"/>
+          <w:sz w:val="24"/>
+          <w:szCs w:val="24"/>
+        </w:rPr>
+        <w:t>, what’s more it built with python.</w:t>
       </w:r>
     </w:p>
     <w:p>
@@ -983,7 +1101,23 @@
           <w:sz w:val="24"/>
           <w:szCs w:val="24"/>
         </w:rPr>
-        <w:t xml:space="preserve">As an open source object-relational database management system, PostgreSQL has many advantages, including open source and scalability, ACID compatibility and strong security, compatibility and support, as well as scalability and </w:t>
+        <w:t>As an open source object-relational database management system, PostgreSQL has many advantages, including open source and scalability, ACID compatibility and strong security, compatibility and support, as well as scalability and performance.</w:t>
+      </w:r>
+      <w:r>
+        <w:rPr>
+          <w:rFonts w:ascii="Times New Roman" w:hAnsi="Times New Roman" w:cs="Times New Roman"/>
+          <w:sz w:val="24"/>
+          <w:szCs w:val="24"/>
+        </w:rPr>
+        <w:t xml:space="preserve"> </w:t>
+      </w:r>
+      <w:r>
+        <w:rPr>
+          <w:rFonts w:ascii="Times New Roman" w:hAnsi="Times New Roman" w:cs="Times New Roman"/>
+          <w:sz w:val="24"/>
+          <w:szCs w:val="24"/>
+        </w:rPr>
+        <w:t xml:space="preserve">However, it also has some disadvantages, such as complexity and </w:t>
       </w:r>
       <w:r>
         <w:rPr>
@@ -992,23 +1126,7 @@
           <w:szCs w:val="24"/>
         </w:rPr>
         <w:lastRenderedPageBreak/>
-        <w:t>performance.</w:t>
-      </w:r>
-      <w:r>
-        <w:rPr>
-          <w:rFonts w:ascii="Times New Roman" w:hAnsi="Times New Roman" w:cs="Times New Roman"/>
-          <w:sz w:val="24"/>
-          <w:szCs w:val="24"/>
-        </w:rPr>
-        <w:t xml:space="preserve"> </w:t>
-      </w:r>
-      <w:r>
-        <w:rPr>
-          <w:rFonts w:ascii="Times New Roman" w:hAnsi="Times New Roman" w:cs="Times New Roman"/>
-          <w:sz w:val="24"/>
-          <w:szCs w:val="24"/>
-        </w:rPr>
-        <w:t>However, it also has some disadvantages, such as complexity and performance issues, adoption and resource constraints, database structure and maintenance challenges, and the potential need for specialized hardware or software.</w:t>
+        <w:t>performance issues, adoption and resource constraints, database structure and maintenance challenges, and the potential need for specialized hardware or software.</w:t>
       </w:r>
     </w:p>
     <w:p>
@@ -1413,7 +1531,6 @@
               <w:rPr>
                 <w:rFonts w:ascii="Times New Roman" w:hAnsi="Times New Roman" w:cs="Times New Roman"/>
               </w:rPr>
-              <w:lastRenderedPageBreak/>
               <w:t>Features</w:t>
             </w:r>
           </w:p>
@@ -1742,6 +1859,7 @@
                 <w:sz w:val="16"/>
                 <w:szCs w:val="16"/>
               </w:rPr>
+              <w:lastRenderedPageBreak/>
               <w:t>Quick and Easy solution</w:t>
             </w:r>
           </w:p>
@@ -3261,8 +3379,6 @@
         </w:rPr>
         <w:t xml:space="preserve"> and Recommendation</w:t>
       </w:r>
-      <w:bookmarkStart w:id="0" w:name="_GoBack"/>
-      <w:bookmarkEnd w:id="0"/>
     </w:p>
     <w:p/>
     <w:sectPr>
@@ -4263,7 +4379,7 @@
 </file>
 
 <file path=customXml/itemProps1.xml><?xml version="1.0" encoding="utf-8"?>
-<ds:datastoreItem xmlns:ds="http://schemas.openxmlformats.org/officeDocument/2006/customXml" ds:itemID="{A02F94F4-F484-4302-A87A-E101C3C2C7A3}">
+<ds:datastoreItem xmlns:ds="http://schemas.openxmlformats.org/officeDocument/2006/customXml" ds:itemID="{00809FA5-0707-4B34-86BB-130DA6E035A2}">
   <ds:schemaRefs>
     <ds:schemaRef ds:uri="http://schemas.openxmlformats.org/officeDocument/2006/bibliography"/>
   </ds:schemaRefs>

</xml_diff>

<commit_message>
fix some typo and adjust table
</commit_message>
<xml_diff>
--- a/assignment_6d_database selection_git_github.docx
+++ b/assignment_6d_database selection_git_github.docx
@@ -21,18 +21,57 @@
         <w:rPr>
           <w:rFonts w:ascii="Times New Roman" w:hAnsi="Times New Roman" w:cs="Times New Roman"/>
           <w:b/>
-          <w:sz w:val="28"/>
-          <w:szCs w:val="28"/>
+          <w:sz w:val="32"/>
+          <w:szCs w:val="32"/>
         </w:rPr>
       </w:pPr>
       <w:r>
         <w:rPr>
           <w:rFonts w:ascii="Times New Roman" w:hAnsi="Times New Roman" w:cs="Times New Roman"/>
           <w:b/>
-          <w:sz w:val="28"/>
-          <w:szCs w:val="28"/>
-        </w:rPr>
-        <w:t>Database Selection and Analysis Report for Project 6D</w:t>
+          <w:sz w:val="32"/>
+          <w:szCs w:val="32"/>
+        </w:rPr>
+        <w:t xml:space="preserve">Database Selection and Analysis </w:t>
+      </w:r>
+    </w:p>
+    <w:p>
+      <w:pPr>
+        <w:spacing w:line="480" w:lineRule="auto"/>
+        <w:jc w:val="center"/>
+        <w:rPr>
+          <w:rFonts w:ascii="Times New Roman" w:hAnsi="Times New Roman" w:cs="Times New Roman"/>
+          <w:b/>
+          <w:sz w:val="24"/>
+          <w:szCs w:val="24"/>
+        </w:rPr>
+      </w:pPr>
+      <w:r>
+        <w:rPr>
+          <w:rFonts w:ascii="Times New Roman" w:hAnsi="Times New Roman" w:cs="Times New Roman"/>
+          <w:b/>
+          <w:sz w:val="24"/>
+          <w:szCs w:val="24"/>
+        </w:rPr>
+        <w:t xml:space="preserve">Report for </w:t>
+      </w:r>
+      <w:r>
+        <w:rPr>
+          <w:rFonts w:ascii="Times New Roman" w:hAnsi="Times New Roman" w:cs="Times New Roman"/>
+          <w:b/>
+          <w:sz w:val="24"/>
+          <w:szCs w:val="24"/>
+        </w:rPr>
+        <w:t xml:space="preserve">Back-end </w:t>
+      </w:r>
+      <w:r>
+        <w:rPr>
+          <w:rFonts w:ascii="Times New Roman" w:hAnsi="Times New Roman" w:cs="Times New Roman"/>
+          <w:b/>
+          <w:sz w:val="24"/>
+          <w:szCs w:val="24"/>
+        </w:rPr>
+        <w:t>Project 6D</w:t>
       </w:r>
     </w:p>
     <w:p>
@@ -656,7 +695,16 @@
           <w:sz w:val="24"/>
           <w:szCs w:val="24"/>
         </w:rPr>
-        <w:t xml:space="preserve">. However, it’s very expensive and license limitations. What’s more, it difficult to study for beginner, for small group it’s hard to study and complexity to setting. It runs primarily on the Windows platform, so not good for cross-platform, or difficult to deploy in non-Windows environments. </w:t>
+        <w:t xml:space="preserve">. However, it’s very expensive and license limitations. What’s more, it difficult to study for beginner, for small group it’s hard to study and complexity to setting. It runs primarily on the Windows </w:t>
+      </w:r>
+      <w:r>
+        <w:rPr>
+          <w:rFonts w:ascii="Times New Roman" w:hAnsi="Times New Roman" w:cs="Times New Roman"/>
+          <w:sz w:val="24"/>
+          <w:szCs w:val="24"/>
+        </w:rPr>
+        <w:lastRenderedPageBreak/>
+        <w:t xml:space="preserve">platform, so not good for cross-platform, or difficult to deploy in non-Windows environments. </w:t>
       </w:r>
     </w:p>
     <w:p>
@@ -699,7 +747,6 @@
           <w:sz w:val="24"/>
           <w:szCs w:val="24"/>
         </w:rPr>
-        <w:lastRenderedPageBreak/>
         <w:t xml:space="preserve">Installation and configuration </w:t>
       </w:r>
       <w:r>
@@ -1137,6 +1184,7 @@
           <w:sz w:val="24"/>
           <w:szCs w:val="24"/>
         </w:rPr>
+        <w:lastRenderedPageBreak/>
         <w:t>PostgreSQL</w:t>
       </w:r>
     </w:p>
@@ -1157,16 +1205,7 @@
           <w:sz w:val="24"/>
           <w:szCs w:val="24"/>
         </w:rPr>
-        <w:t xml:space="preserve">PostgreSQL is a quick and easy solution with minimal setup, single user access. It provides cross-platform flexibility, also can transfer to other databases very easily </w:t>
-      </w:r>
-      <w:r>
-        <w:rPr>
-          <w:rFonts w:ascii="Times New Roman" w:hAnsi="Times New Roman" w:cs="Times New Roman"/>
-          <w:sz w:val="24"/>
-          <w:szCs w:val="24"/>
-        </w:rPr>
-        <w:lastRenderedPageBreak/>
-        <w:t xml:space="preserve">later. This makes migrations to other standards databases easy. It provides powerful features like full text search, and JSON support. PostgreSQL is open source and free to use. And it’s works with python very </w:t>
+        <w:t xml:space="preserve">PostgreSQL is a quick and easy solution with minimal setup, single user access. It provides cross-platform flexibility, also can transfer to other databases very easily later. This makes migrations to other standards databases easy. It provides powerful features like full text search, and JSON support. PostgreSQL is open source and free to use. And it’s works with python very </w:t>
       </w:r>
       <w:proofErr w:type="gramStart"/>
       <w:r>
@@ -1579,6 +1618,15 @@
           <w:szCs w:val="24"/>
         </w:rPr>
       </w:pPr>
+      <w:r>
+        <w:rPr>
+          <w:rFonts w:ascii="Times New Roman" w:hAnsi="Times New Roman" w:cs="Times New Roman"/>
+          <w:sz w:val="24"/>
+          <w:szCs w:val="24"/>
+        </w:rPr>
+        <w:lastRenderedPageBreak/>
+        <w:t>1 is not important, 5 is very important</w:t>
+      </w:r>
     </w:p>
     <w:tbl>
       <w:tblPr>
@@ -1627,7 +1675,6 @@
                 <w:rFonts w:ascii="Times New Roman" w:hAnsi="Times New Roman" w:cs="Times New Roman"/>
                 <w:color w:val="FFFF00"/>
               </w:rPr>
-              <w:lastRenderedPageBreak/>
               <w:t>Features</w:t>
             </w:r>
           </w:p>
@@ -6195,7 +6242,6 @@
           <w:sz w:val="24"/>
           <w:szCs w:val="24"/>
         </w:rPr>
-        <w:lastRenderedPageBreak/>
         <w:t>Conclusion</w:t>
       </w:r>
     </w:p>
@@ -7657,7 +7703,7 @@
 </file>
 
 <file path=customXml/itemProps1.xml><?xml version="1.0" encoding="utf-8"?>
-<ds:datastoreItem xmlns:ds="http://schemas.openxmlformats.org/officeDocument/2006/customXml" ds:itemID="{69AE6C46-56ED-4EE0-955B-850AB64066AD}">
+<ds:datastoreItem xmlns:ds="http://schemas.openxmlformats.org/officeDocument/2006/customXml" ds:itemID="{F2AFB3C3-66EC-46E2-8176-1AAADEACD110}">
   <ds:schemaRefs>
     <ds:schemaRef ds:uri="http://schemas.openxmlformats.org/officeDocument/2006/bibliography"/>
   </ds:schemaRefs>

</xml_diff>

<commit_message>
Final review and commit
</commit_message>
<xml_diff>
--- a/assignment_6d_database selection_git_github.docx
+++ b/assignment_6d_database selection_git_github.docx
@@ -212,46 +212,6 @@
         </w:rPr>
         <w:t>equirements for the project</w:t>
       </w:r>
-      <w:r>
-        <w:rPr>
-          <w:rFonts w:ascii="Times New Roman" w:hAnsi="Times New Roman" w:cs="Times New Roman"/>
-          <w:sz w:val="24"/>
-          <w:szCs w:val="24"/>
-        </w:rPr>
-        <w:t xml:space="preserve"> (</w:t>
-      </w:r>
-      <w:r>
-        <w:rPr>
-          <w:rFonts w:ascii="Times New Roman" w:hAnsi="Times New Roman" w:cs="Times New Roman"/>
-          <w:sz w:val="24"/>
-          <w:szCs w:val="24"/>
-        </w:rPr>
-        <w:t>Criterion1</w:t>
-      </w:r>
-      <w:r>
-        <w:rPr>
-          <w:rFonts w:ascii="Times New Roman" w:hAnsi="Times New Roman" w:cs="Times New Roman"/>
-          <w:sz w:val="24"/>
-          <w:szCs w:val="24"/>
-        </w:rPr>
-        <w:t xml:space="preserve"> – at leas</w:t>
-      </w:r>
-      <w:r>
-        <w:rPr>
-          <w:rFonts w:ascii="Times New Roman" w:hAnsi="Times New Roman" w:cs="Times New Roman"/>
-          <w:sz w:val="24"/>
-          <w:szCs w:val="24"/>
-        </w:rPr>
-        <w:t>t 5 important to boss</w:t>
-      </w:r>
-      <w:r>
-        <w:rPr>
-          <w:rFonts w:ascii="Times New Roman" w:hAnsi="Times New Roman" w:cs="Times New Roman"/>
-          <w:sz w:val="24"/>
-          <w:szCs w:val="24"/>
-        </w:rPr>
-        <w:t>)</w:t>
-      </w:r>
     </w:p>
     <w:p>
       <w:pPr>
@@ -588,40 +548,6 @@
         </w:rPr>
         <w:t xml:space="preserve"> Options</w:t>
       </w:r>
-      <w:r>
-        <w:rPr>
-          <w:rFonts w:ascii="Times New Roman" w:hAnsi="Times New Roman" w:cs="Times New Roman"/>
-          <w:sz w:val="24"/>
-          <w:szCs w:val="24"/>
-        </w:rPr>
-        <w:t xml:space="preserve"> </w:t>
-      </w:r>
-      <w:r>
-        <w:rPr>
-          <w:rFonts w:ascii="Times New Roman" w:hAnsi="Times New Roman" w:cs="Times New Roman"/>
-          <w:sz w:val="24"/>
-          <w:szCs w:val="24"/>
-        </w:rPr>
-        <w:t xml:space="preserve">(Criterion2 – number of </w:t>
-      </w:r>
-      <w:proofErr w:type="gramStart"/>
-      <w:r>
-        <w:rPr>
-          <w:rFonts w:ascii="Times New Roman" w:hAnsi="Times New Roman" w:cs="Times New Roman"/>
-          <w:sz w:val="24"/>
-          <w:szCs w:val="24"/>
-        </w:rPr>
-        <w:t>rank</w:t>
-      </w:r>
-      <w:proofErr w:type="gramEnd"/>
-      <w:r>
-        <w:rPr>
-          <w:rFonts w:ascii="Times New Roman" w:hAnsi="Times New Roman" w:cs="Times New Roman"/>
-          <w:sz w:val="24"/>
-          <w:szCs w:val="24"/>
-        </w:rPr>
-        <w:t xml:space="preserve"> from 1-5)</w:t>
-      </w:r>
     </w:p>
     <w:p>
       <w:pPr>
@@ -710,29 +636,6 @@
     <w:p>
       <w:pPr>
         <w:pStyle w:val="ListParagraph"/>
-        <w:numPr>
-          <w:ilvl w:val="1"/>
-          <w:numId w:val="1"/>
-        </w:numPr>
-        <w:spacing w:line="360" w:lineRule="auto"/>
-        <w:rPr>
-          <w:rFonts w:ascii="Times New Roman" w:hAnsi="Times New Roman" w:cs="Times New Roman"/>
-          <w:sz w:val="24"/>
-          <w:szCs w:val="24"/>
-        </w:rPr>
-      </w:pPr>
-      <w:r>
-        <w:rPr>
-          <w:rFonts w:ascii="Times New Roman" w:hAnsi="Times New Roman" w:cs="Times New Roman"/>
-          <w:sz w:val="24"/>
-          <w:szCs w:val="24"/>
-        </w:rPr>
-        <w:t>Oracle</w:t>
-      </w:r>
-    </w:p>
-    <w:p>
-      <w:pPr>
-        <w:pStyle w:val="ListParagraph"/>
         <w:spacing w:line="360" w:lineRule="auto"/>
         <w:ind w:left="1440"/>
         <w:rPr>
@@ -741,70 +644,17 @@
           <w:szCs w:val="24"/>
         </w:rPr>
       </w:pPr>
-      <w:r>
-        <w:rPr>
-          <w:rFonts w:ascii="Times New Roman" w:hAnsi="Times New Roman" w:cs="Times New Roman"/>
-          <w:sz w:val="24"/>
-          <w:szCs w:val="24"/>
-        </w:rPr>
-        <w:t xml:space="preserve">Installation and configuration </w:t>
-      </w:r>
-      <w:r>
-        <w:rPr>
-          <w:rFonts w:ascii="Times New Roman" w:hAnsi="Times New Roman" w:cs="Times New Roman"/>
-          <w:sz w:val="24"/>
-          <w:szCs w:val="24"/>
-        </w:rPr>
-        <w:t>are</w:t>
-      </w:r>
-      <w:r>
-        <w:rPr>
-          <w:rFonts w:ascii="Times New Roman" w:hAnsi="Times New Roman" w:cs="Times New Roman"/>
-          <w:sz w:val="24"/>
-          <w:szCs w:val="24"/>
-        </w:rPr>
-        <w:t xml:space="preserve"> a complex that may need require more time and effort. No special hardware and software required, it can </w:t>
-      </w:r>
-      <w:r>
-        <w:rPr>
-          <w:rFonts w:ascii="Times New Roman" w:hAnsi="Times New Roman" w:cs="Times New Roman"/>
-          <w:sz w:val="24"/>
-          <w:szCs w:val="24"/>
-        </w:rPr>
-        <w:t>run</w:t>
-      </w:r>
-      <w:r>
-        <w:rPr>
-          <w:rFonts w:ascii="Times New Roman" w:hAnsi="Times New Roman" w:cs="Times New Roman"/>
-          <w:sz w:val="24"/>
-          <w:szCs w:val="24"/>
-        </w:rPr>
-        <w:t xml:space="preserve"> on different system platform. </w:t>
-      </w:r>
-      <w:r>
-        <w:rPr>
-          <w:rFonts w:ascii="Times New Roman" w:hAnsi="Times New Roman" w:cs="Times New Roman"/>
-          <w:sz w:val="24"/>
-          <w:szCs w:val="24"/>
-        </w:rPr>
-        <w:t xml:space="preserve">Oracle database support a wide range of platforms to meet the cross-platform needs. It can run in local mode without network connection, and it supports single-user mode too. What’s more, it supports data backup to external storage devices, including USB flash drives. The commercial licenses are expensive for individual users and small projects. And Oracle provides data export tools to help people migrate data to </w:t>
-      </w:r>
-      <w:r>
-        <w:rPr>
-          <w:rFonts w:ascii="Times New Roman" w:hAnsi="Times New Roman" w:cs="Times New Roman"/>
-          <w:sz w:val="24"/>
-          <w:szCs w:val="24"/>
-        </w:rPr>
-        <w:t>another</w:t>
-      </w:r>
-      <w:r>
-        <w:rPr>
-          <w:rFonts w:ascii="Times New Roman" w:hAnsi="Times New Roman" w:cs="Times New Roman"/>
-          <w:sz w:val="24"/>
-          <w:szCs w:val="24"/>
-        </w:rPr>
-        <w:t xml:space="preserve"> database system. Lastly, Oracle supports python language, so can deploy database using python.</w:t>
-      </w:r>
+      <w:hyperlink r:id="rId8" w:history="1">
+        <w:r>
+          <w:rPr>
+            <w:rStyle w:val="Hyperlink"/>
+            <w:rFonts w:ascii="Times New Roman" w:hAnsi="Times New Roman" w:cs="Times New Roman"/>
+            <w:sz w:val="24"/>
+            <w:szCs w:val="24"/>
+          </w:rPr>
+          <w:t>https://www.microsoft.com/en-us/sql-server</w:t>
+        </w:r>
+      </w:hyperlink>
     </w:p>
     <w:p>
       <w:pPr>
@@ -826,23 +676,7 @@
           <w:sz w:val="24"/>
           <w:szCs w:val="24"/>
         </w:rPr>
-        <w:t>SQ</w:t>
-      </w:r>
-      <w:r>
-        <w:rPr>
-          <w:rFonts w:ascii="Times New Roman" w:hAnsi="Times New Roman" w:cs="Times New Roman"/>
-          <w:sz w:val="24"/>
-          <w:szCs w:val="24"/>
-        </w:rPr>
-        <w:t>L</w:t>
-      </w:r>
-      <w:r>
-        <w:rPr>
-          <w:rFonts w:ascii="Times New Roman" w:hAnsi="Times New Roman" w:cs="Times New Roman"/>
-          <w:sz w:val="24"/>
-          <w:szCs w:val="24"/>
-        </w:rPr>
-        <w:t>ite</w:t>
+        <w:t>Oracle</w:t>
       </w:r>
     </w:p>
     <w:p>
@@ -862,127 +696,63 @@
           <w:sz w:val="24"/>
           <w:szCs w:val="24"/>
         </w:rPr>
-        <w:t>SQLite</w:t>
-      </w:r>
-      <w:r>
-        <w:rPr>
-          <w:rFonts w:ascii="Times New Roman" w:hAnsi="Times New Roman" w:cs="Times New Roman"/>
-          <w:sz w:val="24"/>
-          <w:szCs w:val="24"/>
-        </w:rPr>
-        <w:t xml:space="preserve"> is a powerful,</w:t>
-      </w:r>
-      <w:r>
-        <w:rPr>
-          <w:rFonts w:ascii="Times New Roman" w:hAnsi="Times New Roman" w:cs="Times New Roman"/>
-          <w:sz w:val="24"/>
-          <w:szCs w:val="24"/>
-        </w:rPr>
-        <w:t xml:space="preserve"> open source</w:t>
-      </w:r>
-      <w:r>
-        <w:rPr>
-          <w:rFonts w:ascii="Times New Roman" w:hAnsi="Times New Roman" w:cs="Times New Roman"/>
-          <w:sz w:val="24"/>
-          <w:szCs w:val="24"/>
-        </w:rPr>
-        <w:t xml:space="preserve"> database, it’s good for single user</w:t>
-      </w:r>
-      <w:r>
-        <w:rPr>
-          <w:rFonts w:ascii="Times New Roman" w:hAnsi="Times New Roman" w:cs="Times New Roman"/>
-          <w:sz w:val="24"/>
-          <w:szCs w:val="24"/>
-        </w:rPr>
-        <w:t xml:space="preserve"> non-concurrent access</w:t>
-      </w:r>
-      <w:r>
-        <w:rPr>
-          <w:rFonts w:ascii="Times New Roman" w:hAnsi="Times New Roman" w:cs="Times New Roman"/>
-          <w:sz w:val="24"/>
-          <w:szCs w:val="24"/>
-        </w:rPr>
-        <w:t>, and</w:t>
-      </w:r>
-      <w:r>
-        <w:rPr>
-          <w:rFonts w:ascii="Times New Roman" w:hAnsi="Times New Roman" w:cs="Times New Roman"/>
-          <w:sz w:val="24"/>
-          <w:szCs w:val="24"/>
-        </w:rPr>
-        <w:t xml:space="preserve"> it’s works on local hard drive, so it’s not over the network.</w:t>
-      </w:r>
-      <w:r>
-        <w:rPr>
-          <w:rFonts w:ascii="Times New Roman" w:hAnsi="Times New Roman" w:cs="Times New Roman"/>
-          <w:sz w:val="24"/>
-          <w:szCs w:val="24"/>
-        </w:rPr>
-        <w:t xml:space="preserve"> </w:t>
-      </w:r>
-      <w:r>
-        <w:rPr>
-          <w:rFonts w:ascii="Times New Roman" w:hAnsi="Times New Roman" w:cs="Times New Roman"/>
-          <w:sz w:val="24"/>
-          <w:szCs w:val="24"/>
-        </w:rPr>
-        <w:t>I</w:t>
-      </w:r>
-      <w:r>
-        <w:rPr>
-          <w:rFonts w:ascii="Times New Roman" w:hAnsi="Times New Roman" w:cs="Times New Roman"/>
-          <w:sz w:val="24"/>
-          <w:szCs w:val="24"/>
-        </w:rPr>
-        <w:t xml:space="preserve">t’s </w:t>
-      </w:r>
-      <w:r>
-        <w:rPr>
-          <w:rFonts w:ascii="Times New Roman" w:hAnsi="Times New Roman" w:cs="Times New Roman"/>
-          <w:sz w:val="24"/>
-          <w:szCs w:val="24"/>
-        </w:rPr>
-        <w:t xml:space="preserve">very </w:t>
-      </w:r>
-      <w:r>
-        <w:rPr>
-          <w:rFonts w:ascii="Times New Roman" w:hAnsi="Times New Roman" w:cs="Times New Roman"/>
-          <w:sz w:val="24"/>
-          <w:szCs w:val="24"/>
-        </w:rPr>
-        <w:t xml:space="preserve">lightweight but </w:t>
-      </w:r>
-      <w:r>
-        <w:rPr>
-          <w:rFonts w:ascii="Times New Roman" w:hAnsi="Times New Roman" w:cs="Times New Roman"/>
-          <w:sz w:val="24"/>
-          <w:szCs w:val="24"/>
-        </w:rPr>
-        <w:t>high-performance</w:t>
-      </w:r>
-      <w:r>
-        <w:rPr>
-          <w:rFonts w:ascii="Times New Roman" w:hAnsi="Times New Roman" w:cs="Times New Roman"/>
-          <w:sz w:val="24"/>
-          <w:szCs w:val="24"/>
-        </w:rPr>
-        <w:t>, cross-platform can work on Linux, Windows, Mac, Android, and Window Mobile. N</w:t>
-      </w:r>
-      <w:r>
-        <w:rPr>
-          <w:rFonts w:ascii="Times New Roman" w:hAnsi="Times New Roman" w:cs="Times New Roman"/>
-          <w:sz w:val="24"/>
-          <w:szCs w:val="24"/>
-        </w:rPr>
-        <w:t>o installation required, reliable, portable, easy to access and cost-effective</w:t>
-      </w:r>
-      <w:r>
-        <w:rPr>
-          <w:rFonts w:ascii="Times New Roman" w:hAnsi="Times New Roman" w:cs="Times New Roman"/>
-          <w:sz w:val="24"/>
-          <w:szCs w:val="24"/>
-        </w:rPr>
-        <w:t>, what’s more it built with python.</w:t>
+        <w:t xml:space="preserve">Installation and configuration </w:t>
+      </w:r>
+      <w:r>
+        <w:rPr>
+          <w:rFonts w:ascii="Times New Roman" w:hAnsi="Times New Roman" w:cs="Times New Roman"/>
+          <w:sz w:val="24"/>
+          <w:szCs w:val="24"/>
+        </w:rPr>
+        <w:t>are</w:t>
+      </w:r>
+      <w:r>
+        <w:rPr>
+          <w:rFonts w:ascii="Times New Roman" w:hAnsi="Times New Roman" w:cs="Times New Roman"/>
+          <w:sz w:val="24"/>
+          <w:szCs w:val="24"/>
+        </w:rPr>
+        <w:t xml:space="preserve"> a complex that may need require more time and effort. No special hardware and software required, it can </w:t>
+      </w:r>
+      <w:r>
+        <w:rPr>
+          <w:rFonts w:ascii="Times New Roman" w:hAnsi="Times New Roman" w:cs="Times New Roman"/>
+          <w:sz w:val="24"/>
+          <w:szCs w:val="24"/>
+        </w:rPr>
+        <w:t>run</w:t>
+      </w:r>
+      <w:r>
+        <w:rPr>
+          <w:rFonts w:ascii="Times New Roman" w:hAnsi="Times New Roman" w:cs="Times New Roman"/>
+          <w:sz w:val="24"/>
+          <w:szCs w:val="24"/>
+        </w:rPr>
+        <w:t xml:space="preserve"> on different system platform. </w:t>
+      </w:r>
+      <w:r>
+        <w:rPr>
+          <w:rFonts w:ascii="Times New Roman" w:hAnsi="Times New Roman" w:cs="Times New Roman"/>
+          <w:sz w:val="24"/>
+          <w:szCs w:val="24"/>
+        </w:rPr>
+        <w:t xml:space="preserve">Oracle database support a wide range of platforms to meet the cross-platform needs. It can run in local mode without network connection, and it supports single-user mode too. What’s more, it supports data backup to external storage devices, including USB flash drives. The commercial licenses are expensive for individual users and small projects. And Oracle provides data export tools to help people migrate data to </w:t>
+      </w:r>
+      <w:r>
+        <w:rPr>
+          <w:rFonts w:ascii="Times New Roman" w:hAnsi="Times New Roman" w:cs="Times New Roman"/>
+          <w:sz w:val="24"/>
+          <w:szCs w:val="24"/>
+        </w:rPr>
+        <w:t>another</w:t>
+      </w:r>
+      <w:r>
+        <w:rPr>
+          <w:rFonts w:ascii="Times New Roman" w:hAnsi="Times New Roman" w:cs="Times New Roman"/>
+          <w:sz w:val="24"/>
+          <w:szCs w:val="24"/>
+        </w:rPr>
+        <w:t xml:space="preserve"> database system. Lastly, Oracle supports python language, so can deploy database using python.</w:t>
       </w:r>
     </w:p>
     <w:p>
@@ -996,7 +766,209 @@
           <w:szCs w:val="24"/>
         </w:rPr>
       </w:pPr>
-      <w:hyperlink r:id="rId8" w:history="1">
+      <w:hyperlink r:id="rId9" w:history="1">
+        <w:r>
+          <w:rPr>
+            <w:rStyle w:val="Hyperlink"/>
+            <w:rFonts w:ascii="Times New Roman" w:hAnsi="Times New Roman" w:cs="Times New Roman"/>
+            <w:sz w:val="24"/>
+            <w:szCs w:val="24"/>
+          </w:rPr>
+          <w:t>https://www.oracle.com/ca-en/database/</w:t>
+        </w:r>
+      </w:hyperlink>
+    </w:p>
+    <w:p>
+      <w:pPr>
+        <w:pStyle w:val="ListParagraph"/>
+        <w:numPr>
+          <w:ilvl w:val="1"/>
+          <w:numId w:val="1"/>
+        </w:numPr>
+        <w:spacing w:line="360" w:lineRule="auto"/>
+        <w:rPr>
+          <w:rFonts w:ascii="Times New Roman" w:hAnsi="Times New Roman" w:cs="Times New Roman"/>
+          <w:sz w:val="24"/>
+          <w:szCs w:val="24"/>
+        </w:rPr>
+      </w:pPr>
+      <w:r>
+        <w:rPr>
+          <w:rFonts w:ascii="Times New Roman" w:hAnsi="Times New Roman" w:cs="Times New Roman"/>
+          <w:sz w:val="24"/>
+          <w:szCs w:val="24"/>
+        </w:rPr>
+        <w:t>SQ</w:t>
+      </w:r>
+      <w:r>
+        <w:rPr>
+          <w:rFonts w:ascii="Times New Roman" w:hAnsi="Times New Roman" w:cs="Times New Roman"/>
+          <w:sz w:val="24"/>
+          <w:szCs w:val="24"/>
+        </w:rPr>
+        <w:t>L</w:t>
+      </w:r>
+      <w:r>
+        <w:rPr>
+          <w:rFonts w:ascii="Times New Roman" w:hAnsi="Times New Roman" w:cs="Times New Roman"/>
+          <w:sz w:val="24"/>
+          <w:szCs w:val="24"/>
+        </w:rPr>
+        <w:t>ite</w:t>
+      </w:r>
+    </w:p>
+    <w:p>
+      <w:pPr>
+        <w:pStyle w:val="ListParagraph"/>
+        <w:spacing w:line="360" w:lineRule="auto"/>
+        <w:ind w:left="1440"/>
+        <w:rPr>
+          <w:rFonts w:ascii="Times New Roman" w:hAnsi="Times New Roman" w:cs="Times New Roman"/>
+          <w:sz w:val="24"/>
+          <w:szCs w:val="24"/>
+        </w:rPr>
+      </w:pPr>
+      <w:r>
+        <w:rPr>
+          <w:rFonts w:ascii="Times New Roman" w:hAnsi="Times New Roman" w:cs="Times New Roman"/>
+          <w:sz w:val="24"/>
+          <w:szCs w:val="24"/>
+        </w:rPr>
+        <w:t>SQLite</w:t>
+      </w:r>
+      <w:r>
+        <w:rPr>
+          <w:rFonts w:ascii="Times New Roman" w:hAnsi="Times New Roman" w:cs="Times New Roman"/>
+          <w:sz w:val="24"/>
+          <w:szCs w:val="24"/>
+        </w:rPr>
+        <w:t xml:space="preserve"> is a powerful,</w:t>
+      </w:r>
+      <w:r>
+        <w:rPr>
+          <w:rFonts w:ascii="Times New Roman" w:hAnsi="Times New Roman" w:cs="Times New Roman"/>
+          <w:sz w:val="24"/>
+          <w:szCs w:val="24"/>
+        </w:rPr>
+        <w:t xml:space="preserve"> open source</w:t>
+      </w:r>
+      <w:r>
+        <w:rPr>
+          <w:rFonts w:ascii="Times New Roman" w:hAnsi="Times New Roman" w:cs="Times New Roman"/>
+          <w:sz w:val="24"/>
+          <w:szCs w:val="24"/>
+        </w:rPr>
+        <w:t xml:space="preserve"> database, it’s good for single user</w:t>
+      </w:r>
+      <w:r>
+        <w:rPr>
+          <w:rFonts w:ascii="Times New Roman" w:hAnsi="Times New Roman" w:cs="Times New Roman"/>
+          <w:sz w:val="24"/>
+          <w:szCs w:val="24"/>
+        </w:rPr>
+        <w:t xml:space="preserve"> non-concurrent access</w:t>
+      </w:r>
+      <w:r>
+        <w:rPr>
+          <w:rFonts w:ascii="Times New Roman" w:hAnsi="Times New Roman" w:cs="Times New Roman"/>
+          <w:sz w:val="24"/>
+          <w:szCs w:val="24"/>
+        </w:rPr>
+        <w:t>, and</w:t>
+      </w:r>
+      <w:r>
+        <w:rPr>
+          <w:rFonts w:ascii="Times New Roman" w:hAnsi="Times New Roman" w:cs="Times New Roman"/>
+          <w:sz w:val="24"/>
+          <w:szCs w:val="24"/>
+        </w:rPr>
+        <w:t xml:space="preserve"> it’s works on local hard drive, so it’s not over the network.</w:t>
+      </w:r>
+      <w:r>
+        <w:rPr>
+          <w:rFonts w:ascii="Times New Roman" w:hAnsi="Times New Roman" w:cs="Times New Roman"/>
+          <w:sz w:val="24"/>
+          <w:szCs w:val="24"/>
+        </w:rPr>
+        <w:t xml:space="preserve"> </w:t>
+      </w:r>
+      <w:r>
+        <w:rPr>
+          <w:rFonts w:ascii="Times New Roman" w:hAnsi="Times New Roman" w:cs="Times New Roman"/>
+          <w:sz w:val="24"/>
+          <w:szCs w:val="24"/>
+        </w:rPr>
+        <w:t>I</w:t>
+      </w:r>
+      <w:r>
+        <w:rPr>
+          <w:rFonts w:ascii="Times New Roman" w:hAnsi="Times New Roman" w:cs="Times New Roman"/>
+          <w:sz w:val="24"/>
+          <w:szCs w:val="24"/>
+        </w:rPr>
+        <w:t xml:space="preserve">t’s </w:t>
+      </w:r>
+      <w:r>
+        <w:rPr>
+          <w:rFonts w:ascii="Times New Roman" w:hAnsi="Times New Roman" w:cs="Times New Roman"/>
+          <w:sz w:val="24"/>
+          <w:szCs w:val="24"/>
+        </w:rPr>
+        <w:t xml:space="preserve">very </w:t>
+      </w:r>
+      <w:r>
+        <w:rPr>
+          <w:rFonts w:ascii="Times New Roman" w:hAnsi="Times New Roman" w:cs="Times New Roman"/>
+          <w:sz w:val="24"/>
+          <w:szCs w:val="24"/>
+        </w:rPr>
+        <w:t xml:space="preserve">lightweight but </w:t>
+      </w:r>
+      <w:r>
+        <w:rPr>
+          <w:rFonts w:ascii="Times New Roman" w:hAnsi="Times New Roman" w:cs="Times New Roman"/>
+          <w:sz w:val="24"/>
+          <w:szCs w:val="24"/>
+        </w:rPr>
+        <w:t>high-performance</w:t>
+      </w:r>
+      <w:r>
+        <w:rPr>
+          <w:rFonts w:ascii="Times New Roman" w:hAnsi="Times New Roman" w:cs="Times New Roman"/>
+          <w:sz w:val="24"/>
+          <w:szCs w:val="24"/>
+        </w:rPr>
+        <w:t>, cross-platform can work on Linux, Windows, Mac, Android, and Window Mobile. N</w:t>
+      </w:r>
+      <w:r>
+        <w:rPr>
+          <w:rFonts w:ascii="Times New Roman" w:hAnsi="Times New Roman" w:cs="Times New Roman"/>
+          <w:sz w:val="24"/>
+          <w:szCs w:val="24"/>
+        </w:rPr>
+        <w:t>o installation required, reliable, portable, easy to access and cost-effective</w:t>
+      </w:r>
+      <w:r>
+        <w:rPr>
+          <w:rFonts w:ascii="Times New Roman" w:hAnsi="Times New Roman" w:cs="Times New Roman"/>
+          <w:sz w:val="24"/>
+          <w:szCs w:val="24"/>
+        </w:rPr>
+        <w:t>, what’s more it built with python.</w:t>
+      </w:r>
+    </w:p>
+    <w:p>
+      <w:pPr>
+        <w:pStyle w:val="ListParagraph"/>
+        <w:spacing w:line="360" w:lineRule="auto"/>
+        <w:ind w:left="1440"/>
+        <w:rPr>
+          <w:rFonts w:ascii="Times New Roman" w:hAnsi="Times New Roman" w:cs="Times New Roman"/>
+          <w:sz w:val="24"/>
+          <w:szCs w:val="24"/>
+        </w:rPr>
+      </w:pPr>
+      <w:hyperlink r:id="rId10" w:history="1">
         <w:r>
           <w:rPr>
             <w:rStyle w:val="Hyperlink"/>
@@ -1120,7 +1092,16 @@
           <w:sz w:val="24"/>
           <w:szCs w:val="24"/>
         </w:rPr>
-        <w:t xml:space="preserve"> compared to other enterprise database. Due to its small and simple dependencies, MariaDB requires minimal hardware and software to function. It can work on basic PC without any specialized requirements. What’s more, it supports on different systems, which made it cross-platform. And there it can run on a local machine, so no special network accesses. Also, it can be single user access, easy backup to USB flash drive. MariaDB works very well with python, with available connectors for </w:t>
+        <w:t xml:space="preserve"> compared to other enterprise database. Due to its small and simple dependencies, MariaDB requires minimal hardware and software to function. It can work on basic PC without any specialized requirements. What’s more, it supports on different systems, which made it cross-platform. And there it can run on a local machine, so no special network accesses. Also, it can be single user access, easy </w:t>
+      </w:r>
+      <w:r>
+        <w:rPr>
+          <w:rFonts w:ascii="Times New Roman" w:hAnsi="Times New Roman" w:cs="Times New Roman"/>
+          <w:sz w:val="24"/>
+          <w:szCs w:val="24"/>
+        </w:rPr>
+        <w:lastRenderedPageBreak/>
+        <w:t xml:space="preserve">backup to USB flash drive. MariaDB works very well with python, with available connectors for </w:t>
       </w:r>
       <w:proofErr w:type="spellStart"/>
       <w:r>
@@ -1152,7 +1133,7 @@
           <w:szCs w:val="24"/>
         </w:rPr>
       </w:pPr>
-      <w:hyperlink r:id="rId9" w:history="1">
+      <w:hyperlink r:id="rId11" w:history="1">
         <w:r>
           <w:rPr>
             <w:rStyle w:val="Hyperlink"/>
@@ -1184,7 +1165,6 @@
           <w:sz w:val="24"/>
           <w:szCs w:val="24"/>
         </w:rPr>
-        <w:lastRenderedPageBreak/>
         <w:t>PostgreSQL</w:t>
       </w:r>
     </w:p>
@@ -1237,7 +1217,7 @@
           <w:szCs w:val="24"/>
         </w:rPr>
       </w:pPr>
-      <w:hyperlink r:id="rId10" w:history="1">
+      <w:hyperlink r:id="rId12" w:history="1">
         <w:r>
           <w:rPr>
             <w:rStyle w:val="Hyperlink"/>
@@ -1260,7 +1240,7 @@
           <w:szCs w:val="24"/>
         </w:rPr>
       </w:pPr>
-      <w:hyperlink r:id="rId11" w:history="1">
+      <w:hyperlink r:id="rId13" w:history="1">
         <w:r>
           <w:rPr>
             <w:rStyle w:val="Hyperlink"/>
@@ -1360,7 +1340,7 @@
           <w:szCs w:val="24"/>
         </w:rPr>
       </w:pPr>
-      <w:hyperlink r:id="rId12" w:history="1">
+      <w:hyperlink r:id="rId14" w:history="1">
         <w:r>
           <w:rPr>
             <w:rStyle w:val="Hyperlink"/>
@@ -1450,7 +1430,7 @@
           <w:szCs w:val="24"/>
         </w:rPr>
       </w:pPr>
-      <w:hyperlink r:id="rId13" w:history="1">
+      <w:hyperlink r:id="rId15" w:history="1">
         <w:r>
           <w:rPr>
             <w:rStyle w:val="Hyperlink"/>
@@ -1583,7 +1563,16 @@
           <w:sz w:val="24"/>
           <w:szCs w:val="24"/>
         </w:rPr>
-        <w:t>Draw the table to give each database points.</w:t>
+        <w:lastRenderedPageBreak/>
+        <w:t xml:space="preserve">Draw the table to give each database </w:t>
+      </w:r>
+      <w:r>
+        <w:rPr>
+          <w:rFonts w:ascii="Times New Roman" w:hAnsi="Times New Roman" w:cs="Times New Roman"/>
+          <w:sz w:val="24"/>
+          <w:szCs w:val="24"/>
+        </w:rPr>
+        <w:t>for comparison.</w:t>
       </w:r>
     </w:p>
     <w:p>
@@ -1592,10 +1581,29 @@
         <w:spacing w:line="360" w:lineRule="auto"/>
         <w:rPr>
           <w:rFonts w:ascii="Times New Roman" w:hAnsi="Times New Roman" w:cs="Times New Roman"/>
+          <w:b/>
           <w:sz w:val="24"/>
           <w:szCs w:val="24"/>
         </w:rPr>
       </w:pPr>
+      <w:r>
+        <w:rPr>
+          <w:rFonts w:ascii="Times New Roman" w:hAnsi="Times New Roman" w:cs="Times New Roman"/>
+          <w:b/>
+          <w:sz w:val="24"/>
+          <w:szCs w:val="24"/>
+        </w:rPr>
+        <w:t xml:space="preserve">Features: </w:t>
+      </w:r>
+      <w:r>
+        <w:rPr>
+          <w:rFonts w:ascii="Times New Roman" w:hAnsi="Times New Roman" w:cs="Times New Roman"/>
+          <w:b/>
+          <w:sz w:val="24"/>
+          <w:szCs w:val="24"/>
+        </w:rPr>
+        <w:t>1 is not important, 5 is very important</w:t>
+      </w:r>
     </w:p>
     <w:p>
       <w:pPr>
@@ -1603,29 +1611,37 @@
         <w:spacing w:line="360" w:lineRule="auto"/>
         <w:rPr>
           <w:rFonts w:ascii="Times New Roman" w:hAnsi="Times New Roman" w:cs="Times New Roman"/>
+          <w:b/>
           <w:sz w:val="24"/>
           <w:szCs w:val="24"/>
         </w:rPr>
       </w:pPr>
-    </w:p>
-    <w:p>
-      <w:pPr>
-        <w:pStyle w:val="ListParagraph"/>
-        <w:spacing w:line="360" w:lineRule="auto"/>
-        <w:rPr>
-          <w:rFonts w:ascii="Times New Roman" w:hAnsi="Times New Roman" w:cs="Times New Roman"/>
-          <w:sz w:val="24"/>
-          <w:szCs w:val="24"/>
-        </w:rPr>
-      </w:pPr>
-      <w:r>
-        <w:rPr>
-          <w:rFonts w:ascii="Times New Roman" w:hAnsi="Times New Roman" w:cs="Times New Roman"/>
-          <w:sz w:val="24"/>
-          <w:szCs w:val="24"/>
-        </w:rPr>
-        <w:lastRenderedPageBreak/>
-        <w:t>1 is not important, 5 is very important</w:t>
+      <w:r>
+        <w:rPr>
+          <w:rFonts w:ascii="Times New Roman" w:hAnsi="Times New Roman" w:cs="Times New Roman"/>
+          <w:b/>
+          <w:sz w:val="24"/>
+          <w:szCs w:val="24"/>
+        </w:rPr>
+        <w:t>C</w:t>
+      </w:r>
+      <w:r>
+        <w:rPr>
+          <w:rFonts w:ascii="Times New Roman" w:hAnsi="Times New Roman" w:cs="Times New Roman"/>
+          <w:b/>
+          <w:sz w:val="24"/>
+          <w:szCs w:val="24"/>
+        </w:rPr>
+        <w:t>riteria</w:t>
+      </w:r>
+      <w:r>
+        <w:rPr>
+          <w:rFonts w:ascii="Times New Roman" w:hAnsi="Times New Roman" w:cs="Times New Roman"/>
+          <w:b/>
+          <w:sz w:val="24"/>
+          <w:szCs w:val="24"/>
+        </w:rPr>
+        <w:t>: 0 means doesn’t meet the criteria at all, 5 meets extremely well</w:t>
       </w:r>
     </w:p>
     <w:tbl>
@@ -6189,38 +6205,6 @@
           <w:szCs w:val="24"/>
         </w:rPr>
       </w:pPr>
-      <w:bookmarkStart w:id="0" w:name="_GoBack"/>
-      <w:bookmarkEnd w:id="0"/>
-    </w:p>
-    <w:p>
-      <w:pPr>
-        <w:spacing w:line="360" w:lineRule="auto"/>
-        <w:rPr>
-          <w:rFonts w:ascii="Times New Roman" w:hAnsi="Times New Roman" w:cs="Times New Roman"/>
-          <w:sz w:val="24"/>
-          <w:szCs w:val="24"/>
-        </w:rPr>
-      </w:pPr>
-    </w:p>
-    <w:p>
-      <w:pPr>
-        <w:spacing w:line="360" w:lineRule="auto"/>
-        <w:rPr>
-          <w:rFonts w:ascii="Times New Roman" w:hAnsi="Times New Roman" w:cs="Times New Roman"/>
-          <w:sz w:val="24"/>
-          <w:szCs w:val="24"/>
-        </w:rPr>
-      </w:pPr>
-    </w:p>
-    <w:p>
-      <w:pPr>
-        <w:spacing w:line="360" w:lineRule="auto"/>
-        <w:rPr>
-          <w:rFonts w:ascii="Times New Roman" w:hAnsi="Times New Roman" w:cs="Times New Roman"/>
-          <w:sz w:val="24"/>
-          <w:szCs w:val="24"/>
-        </w:rPr>
-      </w:pPr>
     </w:p>
     <w:p>
       <w:pPr>
@@ -6236,13 +6220,16 @@
           <w:szCs w:val="24"/>
         </w:rPr>
       </w:pPr>
-      <w:r>
-        <w:rPr>
-          <w:rFonts w:ascii="Times New Roman" w:hAnsi="Times New Roman" w:cs="Times New Roman"/>
-          <w:sz w:val="24"/>
-          <w:szCs w:val="24"/>
-        </w:rPr>
-        <w:t>Conclusion</w:t>
+      <w:bookmarkStart w:id="0" w:name="_GoBack"/>
+      <w:bookmarkEnd w:id="0"/>
+      <w:r>
+        <w:rPr>
+          <w:rFonts w:ascii="Times New Roman" w:hAnsi="Times New Roman" w:cs="Times New Roman"/>
+          <w:sz w:val="24"/>
+          <w:szCs w:val="24"/>
+        </w:rPr>
+        <w:lastRenderedPageBreak/>
+        <w:t>Recommendation</w:t>
       </w:r>
     </w:p>
     <w:p>
@@ -6294,6 +6281,14 @@
           <w:szCs w:val="24"/>
         </w:rPr>
         <w:t>phrase.</w:t>
+      </w:r>
+      <w:r>
+        <w:rPr>
+          <w:rFonts w:ascii="Times New Roman" w:hAnsi="Times New Roman" w:cs="Times New Roman"/>
+          <w:sz w:val="24"/>
+          <w:szCs w:val="24"/>
+        </w:rPr>
+        <w:t xml:space="preserve"> As shown in the table above, SQLite perform best among the databases and does meet each project requirement very well.</w:t>
       </w:r>
     </w:p>
     <w:p>
@@ -6585,7 +6580,7 @@
         <w:pStyle w:val="ListParagraph"/>
         <w:spacing w:line="360" w:lineRule="auto"/>
         <w:rPr>
-          <w:rFonts w:ascii="Times New Roman" w:hAnsi="Times New Roman" w:cs="Times New Roman"/>
+          <w:rFonts w:ascii="Times New Roman" w:hAnsi="Times New Roman" w:cs="Times New Roman" w:hint="eastAsia"/>
           <w:sz w:val="24"/>
           <w:szCs w:val="24"/>
         </w:rPr>
@@ -7703,7 +7698,7 @@
 </file>
 
 <file path=customXml/itemProps1.xml><?xml version="1.0" encoding="utf-8"?>
-<ds:datastoreItem xmlns:ds="http://schemas.openxmlformats.org/officeDocument/2006/customXml" ds:itemID="{F2AFB3C3-66EC-46E2-8176-1AAADEACD110}">
+<ds:datastoreItem xmlns:ds="http://schemas.openxmlformats.org/officeDocument/2006/customXml" ds:itemID="{FB3A3D1D-0AFD-420B-9FA8-5CCEB3313746}">
   <ds:schemaRefs>
     <ds:schemaRef ds:uri="http://schemas.openxmlformats.org/officeDocument/2006/bibliography"/>
   </ds:schemaRefs>

</xml_diff>